<commit_message>
Barusan salah file, revisi template laporan
yang sebelumnya salah versi
</commit_message>
<xml_diff>
--- a/temp doc/LAPORAN TUGAS BESAR 1.0.docx
+++ b/temp doc/LAPORAN TUGAS BESAR 1.0.docx
@@ -16261,6 +16261,16 @@
     <w:p>
       <w:pPr>
         <w:spacing w:after="0" w:line="360" w:lineRule="auto"/>
+        <w:rPr>
+          <w:rFonts w:ascii="Times New Roman" w:hAnsi="Times New Roman" w:cs="Times New Roman"/>
+          <w:sz w:val="28"/>
+          <w:szCs w:val="28"/>
+        </w:rPr>
+      </w:pPr>
+    </w:p>
+    <w:p>
+      <w:pPr>
+        <w:spacing w:after="0" w:line="360" w:lineRule="auto"/>
         <w:jc w:val="center"/>
         <w:rPr>
           <w:rFonts w:ascii="Times New Roman" w:hAnsi="Times New Roman" w:cs="Times New Roman"/>
@@ -16278,6 +16288,7 @@
           <w:sz w:val="28"/>
           <w:szCs w:val="28"/>
         </w:rPr>
+        <w:lastRenderedPageBreak/>
         <w:t>BAB V</w:t>
       </w:r>
     </w:p>
@@ -16301,7 +16312,6 @@
           <w:sz w:val="28"/>
           <w:szCs w:val="28"/>
         </w:rPr>
-        <w:lastRenderedPageBreak/>
         <w:t>KESIMPULAN</w:t>
       </w:r>
     </w:p>
@@ -16569,6 +16579,26 @@
     <w:p>
       <w:pPr>
         <w:spacing w:after="0" w:line="360" w:lineRule="auto"/>
+        <w:rPr>
+          <w:rFonts w:ascii="Times New Roman" w:hAnsi="Times New Roman" w:cs="Times New Roman"/>
+          <w:sz w:val="28"/>
+          <w:szCs w:val="28"/>
+        </w:rPr>
+      </w:pPr>
+    </w:p>
+    <w:p>
+      <w:pPr>
+        <w:spacing w:after="0" w:line="360" w:lineRule="auto"/>
+        <w:rPr>
+          <w:rFonts w:ascii="Times New Roman" w:hAnsi="Times New Roman" w:cs="Times New Roman"/>
+          <w:sz w:val="28"/>
+          <w:szCs w:val="28"/>
+        </w:rPr>
+      </w:pPr>
+    </w:p>
+    <w:p>
+      <w:pPr>
+        <w:spacing w:after="0" w:line="360" w:lineRule="auto"/>
         <w:jc w:val="center"/>
         <w:rPr>
           <w:rFonts w:ascii="Times New Roman" w:hAnsi="Times New Roman" w:cs="Times New Roman"/>
@@ -16586,6 +16616,7 @@
           <w:sz w:val="28"/>
           <w:szCs w:val="28"/>
         </w:rPr>
+        <w:lastRenderedPageBreak/>
         <w:t>DAFTAR REFERENSI</w:t>
       </w:r>
     </w:p>
@@ -16621,7 +16652,6 @@
           <w:highlight w:val="lightGray"/>
           <w:shd w:val="clear" w:color="auto" w:fill="2F3136"/>
         </w:rPr>
-        <w:lastRenderedPageBreak/>
         <w:t xml:space="preserve">http://entrayn.com/sites/default/files/Matrices%20Intro.pdf http://math.mit.edu/~gs/linearalgebra/ila0205.pdf https://www.math.utah.edu/~gustafso/determinants.pdf </w:t>
       </w:r>
       <w:hyperlink r:id="rId28" w:history="1">

</xml_diff>